<commit_message>
new file:   .RData 	new file:   .Rhistory 	modified:   .gitignore 	new file:   GO_to_names.tsv 	modified:   Search gene name.docx 	new file:   display_fasta_info.cgi 	new file:   final_project.Rproj 	modified:   js/search.js 	new file:   probes_to_GO.tsv 	new file:   probes_to_names.tsv 	new file:   process_IDS.r 	modified:   search.html
</commit_message>
<xml_diff>
--- a/Search gene name.docx
+++ b/Search gene name.docx
@@ -4,62 +4,580 @@
   <w:body>
     <w:p>
       <w:pPr>
-        <w:pStyle w:val="ListParagraph"/>
-        <w:numPr>
-          <w:ilvl w:val="0"/>
-          <w:numId w:val="1"/>
-        </w:numPr>
-      </w:pPr>
-      <w:r>
-        <w:t>Search gene name – autofill</w:t>
-      </w:r>
-    </w:p>
-    <w:p>
-      <w:pPr>
-        <w:pStyle w:val="ListParagraph"/>
-        <w:numPr>
-          <w:ilvl w:val="0"/>
-          <w:numId w:val="1"/>
-        </w:numPr>
-      </w:pPr>
-      <w:r>
-        <w:t xml:space="preserve">On main page also show </w:t>
-      </w:r>
-      <w:proofErr w:type="spellStart"/>
-      <w:r>
-        <w:t>pca</w:t>
-      </w:r>
-      <w:proofErr w:type="spellEnd"/>
-      <w:r>
-        <w:t xml:space="preserve"> biplot or </w:t>
-      </w:r>
-      <w:proofErr w:type="spellStart"/>
-      <w:r>
-        <w:t>tsne</w:t>
-      </w:r>
-      <w:proofErr w:type="spellEnd"/>
-      <w:r>
-        <w:t xml:space="preserve"> labelled by class</w:t>
-      </w:r>
-      <w:r>
-        <w:t xml:space="preserve">, list of most highly associated genes (~10) with fold change and </w:t>
-      </w:r>
-      <w:proofErr w:type="spellStart"/>
-      <w:r>
-        <w:t>pvalue</w:t>
-      </w:r>
-      <w:proofErr w:type="spellEnd"/>
-    </w:p>
-    <w:p>
-      <w:pPr>
-        <w:pStyle w:val="ListParagraph"/>
-        <w:numPr>
-          <w:ilvl w:val="0"/>
-          <w:numId w:val="1"/>
-        </w:numPr>
-      </w:pPr>
-      <w:r>
-        <w:t xml:space="preserve">Results: avg, std expression in control and affected, fold change, stacked histogram, </w:t>
+        <w:rPr>
+          <w:b/>
+          <w:bCs/>
+        </w:rPr>
+      </w:pPr>
+      <w:r>
+        <w:rPr>
+          <w:b/>
+          <w:bCs/>
+        </w:rPr>
+        <w:t>Introduction</w:t>
+      </w:r>
+    </w:p>
+    <w:p>
+      <w:pPr>
+        <w:pStyle w:val="ListParagraph"/>
+        <w:numPr>
+          <w:ilvl w:val="0"/>
+          <w:numId w:val="1"/>
+        </w:numPr>
+      </w:pPr>
+      <w:r>
+        <w:t>Clear cell renal cell carcinoma- most common form of kidney cancer</w:t>
+      </w:r>
+      <w:r>
+        <w:t>, high tendency for metastasis</w:t>
+      </w:r>
+    </w:p>
+    <w:p>
+      <w:pPr>
+        <w:pStyle w:val="ListParagraph"/>
+        <w:numPr>
+          <w:ilvl w:val="0"/>
+          <w:numId w:val="1"/>
+        </w:numPr>
+      </w:pPr>
+      <w:r>
+        <w:t>Common solid tumour</w:t>
+      </w:r>
+      <w:r>
+        <w:t>, currently renal cell carcinoma accounts for 2%</w:t>
+      </w:r>
+      <w:r>
+        <w:t xml:space="preserve"> of cancer diagnoses and deaths worldwide</w:t>
+      </w:r>
+      <w:r>
+        <w:t xml:space="preserve"> (</w:t>
+      </w:r>
+      <w:hyperlink r:id="rId5" w:history="1">
+        <w:r>
+          <w:rPr>
+            <w:rStyle w:val="Hyperlink"/>
+          </w:rPr>
+          <w:t>https://acsjournals.onlinelibrary.wiley.com/doi/full/10.3322/caac.21492</w:t>
+        </w:r>
+      </w:hyperlink>
+      <w:r>
+        <w:t>)</w:t>
+      </w:r>
+      <w:r>
+        <w:t xml:space="preserve">, 76% 5-year survival rate in US making it </w:t>
+      </w:r>
+      <w:r>
+        <w:t>deadliest urological cancer (Epidemiology of Renal Cell Carcinoma</w:t>
+      </w:r>
+      <w:r>
+        <w:t>)</w:t>
+      </w:r>
+    </w:p>
+    <w:p>
+      <w:pPr>
+        <w:pStyle w:val="ListParagraph"/>
+        <w:numPr>
+          <w:ilvl w:val="0"/>
+          <w:numId w:val="1"/>
+        </w:numPr>
+      </w:pPr>
+      <w:r>
+        <w:t xml:space="preserve">Valuable to determine expression factors correlated </w:t>
+      </w:r>
+      <w:proofErr w:type="spellStart"/>
+      <w:r>
+        <w:t>ith</w:t>
+      </w:r>
+      <w:proofErr w:type="spellEnd"/>
+      <w:r>
+        <w:t xml:space="preserve"> malignancy</w:t>
+      </w:r>
+    </w:p>
+    <w:p>
+      <w:pPr>
+        <w:pStyle w:val="ListParagraph"/>
+        <w:numPr>
+          <w:ilvl w:val="0"/>
+          <w:numId w:val="1"/>
+        </w:numPr>
+      </w:pPr>
+      <w:r>
+        <w:t xml:space="preserve">Has been </w:t>
+      </w:r>
+      <w:r>
+        <w:t>r</w:t>
+      </w:r>
+      <w:r>
+        <w:t xml:space="preserve">ecently elucidated in microarray study that </w:t>
+      </w:r>
+      <w:r>
+        <w:t xml:space="preserve">neuronal pentraxin2 (NPTX2) is overexpressed in </w:t>
+      </w:r>
+      <w:proofErr w:type="spellStart"/>
+      <w:r>
+        <w:t>ccRCC</w:t>
+      </w:r>
+      <w:proofErr w:type="spellEnd"/>
+      <w:r>
+        <w:t xml:space="preserve"> cancer cells and contributes to </w:t>
+      </w:r>
+      <w:r>
+        <w:t xml:space="preserve">migration and cancer viability, but should be possible for </w:t>
+      </w:r>
+      <w:r>
+        <w:t>scientists to investigate other significant genes without repeating parts of the analysis themselves</w:t>
+      </w:r>
+    </w:p>
+    <w:p>
+      <w:pPr>
+        <w:pStyle w:val="ListParagraph"/>
+        <w:numPr>
+          <w:ilvl w:val="0"/>
+          <w:numId w:val="1"/>
+        </w:numPr>
+      </w:pPr>
+      <w:r>
+        <w:t>Addi</w:t>
+      </w:r>
+      <w:r>
+        <w:t>tionally, valuable for non-</w:t>
+      </w:r>
+      <w:proofErr w:type="spellStart"/>
+      <w:r>
+        <w:t>bioinforamtics</w:t>
+      </w:r>
+      <w:proofErr w:type="spellEnd"/>
+      <w:r>
+        <w:t xml:space="preserve"> experts to still be able to browse gene expression datasets without </w:t>
+      </w:r>
+      <w:r>
+        <w:t>downloading and analyzing themselves</w:t>
+      </w:r>
+    </w:p>
+    <w:p>
+      <w:pPr>
+        <w:pStyle w:val="ListParagraph"/>
+        <w:numPr>
+          <w:ilvl w:val="0"/>
+          <w:numId w:val="1"/>
+        </w:numPr>
+      </w:pPr>
+      <w:r>
+        <w:t xml:space="preserve">Such a browser has been created for colon cancer </w:t>
+      </w:r>
+      <w:hyperlink r:id="rId6" w:history="1">
+        <w:r>
+          <w:rPr>
+            <w:rStyle w:val="Hyperlink"/>
+          </w:rPr>
+          <w:t>https://www.colonomics.org/data-browser/expression-browser/</w:t>
+        </w:r>
+      </w:hyperlink>
+      <w:r>
+        <w:t xml:space="preserve">, </w:t>
+      </w:r>
+      <w:r>
+        <w:t xml:space="preserve">and liver cancer </w:t>
+      </w:r>
+      <w:hyperlink r:id="rId7" w:history="1">
+        <w:r>
+          <w:rPr>
+            <w:rStyle w:val="Hyperlink"/>
+          </w:rPr>
+          <w:t>https://webs.iiitd.edu.in/raghava/cancerliver/</w:t>
+        </w:r>
+      </w:hyperlink>
+      <w:r>
+        <w:t xml:space="preserve"> </w:t>
+      </w:r>
+      <w:r>
+        <w:t xml:space="preserve">but </w:t>
+      </w:r>
+      <w:r>
+        <w:t>none could be found for renal studies</w:t>
+      </w:r>
+    </w:p>
+    <w:p>
+      <w:pPr>
+        <w:pStyle w:val="ListParagraph"/>
+        <w:numPr>
+          <w:ilvl w:val="0"/>
+          <w:numId w:val="1"/>
+        </w:numPr>
+      </w:pPr>
+      <w:r>
+        <w:t xml:space="preserve">Objective – to create a web interface which allows users to query </w:t>
+      </w:r>
+      <w:r>
+        <w:t>genes differentially expressed in renal cell carcinoma</w:t>
+      </w:r>
+    </w:p>
+    <w:p>
+      <w:pPr>
+        <w:pStyle w:val="ListParagraph"/>
+        <w:numPr>
+          <w:ilvl w:val="0"/>
+          <w:numId w:val="1"/>
+        </w:numPr>
+      </w:pPr>
+    </w:p>
+    <w:p>
+      <w:pPr>
+        <w:pStyle w:val="ListParagraph"/>
+        <w:numPr>
+          <w:ilvl w:val="0"/>
+          <w:numId w:val="1"/>
+        </w:numPr>
+        <w:rPr>
+          <w:b/>
+          <w:bCs/>
+        </w:rPr>
+      </w:pPr>
+      <w:r>
+        <w:rPr>
+          <w:b/>
+          <w:bCs/>
+        </w:rPr>
+        <w:t>Interface and m</w:t>
+      </w:r>
+      <w:r>
+        <w:rPr>
+          <w:b/>
+          <w:bCs/>
+        </w:rPr>
+        <w:t>ethodology</w:t>
+      </w:r>
+    </w:p>
+    <w:p>
+      <w:pPr>
+        <w:pStyle w:val="ListParagraph"/>
+        <w:numPr>
+          <w:ilvl w:val="0"/>
+          <w:numId w:val="1"/>
+        </w:numPr>
+      </w:pPr>
+      <w:r>
+        <w:t xml:space="preserve">Preprocessed renal Affymetrix expression dataset downloaded from </w:t>
+      </w:r>
+      <w:hyperlink r:id="rId8" w:history="1">
+        <w:r>
+          <w:rPr>
+            <w:rStyle w:val="Hyperlink"/>
+          </w:rPr>
+          <w:t>https://sbcb.inf.ufrgs.br/cumida</w:t>
+        </w:r>
+      </w:hyperlink>
+      <w:r>
+        <w:t xml:space="preserve">.  </w:t>
+      </w:r>
+      <w:r>
+        <w:t>Probe information such as gene symbol and name, GO terms</w:t>
+      </w:r>
+      <w:r>
+        <w:t xml:space="preserve">, fold changes and t-test statistics will be determined in Bioconductor, then all information </w:t>
+      </w:r>
+      <w:r>
+        <w:t xml:space="preserve">loaded into </w:t>
+      </w:r>
+      <w:proofErr w:type="spellStart"/>
+      <w:r>
+        <w:t>mySQL</w:t>
+      </w:r>
+      <w:proofErr w:type="spellEnd"/>
+      <w:r>
+        <w:t xml:space="preserve"> database</w:t>
+      </w:r>
+      <w:r>
+        <w:t>.</w:t>
+      </w:r>
+    </w:p>
+    <w:p>
+      <w:pPr>
+        <w:pStyle w:val="ListParagraph"/>
+        <w:numPr>
+          <w:ilvl w:val="0"/>
+          <w:numId w:val="1"/>
+        </w:numPr>
+      </w:pPr>
+    </w:p>
+    <w:p>
+      <w:pPr>
+        <w:pStyle w:val="ListParagraph"/>
+        <w:numPr>
+          <w:ilvl w:val="0"/>
+          <w:numId w:val="1"/>
+        </w:numPr>
+      </w:pPr>
+      <w:r>
+        <w:t>Schema:</w:t>
+      </w:r>
+    </w:p>
+    <w:p>
+      <w:pPr>
+        <w:pStyle w:val="ListParagraph"/>
+        <w:numPr>
+          <w:ilvl w:val="0"/>
+          <w:numId w:val="1"/>
+        </w:numPr>
+      </w:pPr>
+      <w:r>
+        <w:t xml:space="preserve">Sample:    </w:t>
+      </w:r>
+      <w:proofErr w:type="spellStart"/>
+      <w:r>
+        <w:t>sample_id</w:t>
+      </w:r>
+      <w:proofErr w:type="spellEnd"/>
+      <w:r>
+        <w:t>, class</w:t>
+      </w:r>
+    </w:p>
+    <w:p>
+      <w:pPr>
+        <w:pStyle w:val="ListParagraph"/>
+        <w:numPr>
+          <w:ilvl w:val="0"/>
+          <w:numId w:val="1"/>
+        </w:numPr>
+      </w:pPr>
+      <w:r>
+        <w:t xml:space="preserve">Expression:     </w:t>
+      </w:r>
+      <w:proofErr w:type="spellStart"/>
+      <w:r>
+        <w:t>sample_id</w:t>
+      </w:r>
+      <w:proofErr w:type="spellEnd"/>
+      <w:r>
+        <w:t xml:space="preserve">, </w:t>
+      </w:r>
+      <w:proofErr w:type="spellStart"/>
+      <w:r>
+        <w:t>probe_id</w:t>
+      </w:r>
+      <w:proofErr w:type="spellEnd"/>
+      <w:r>
+        <w:t>, value</w:t>
+      </w:r>
+    </w:p>
+    <w:p>
+      <w:pPr>
+        <w:pStyle w:val="ListParagraph"/>
+        <w:numPr>
+          <w:ilvl w:val="0"/>
+          <w:numId w:val="1"/>
+        </w:numPr>
+      </w:pPr>
+      <w:r>
+        <w:t xml:space="preserve">Gene:    </w:t>
+      </w:r>
+      <w:proofErr w:type="spellStart"/>
+      <w:r>
+        <w:t>probe_id</w:t>
+      </w:r>
+      <w:proofErr w:type="spellEnd"/>
+      <w:r>
+        <w:t xml:space="preserve">, </w:t>
+      </w:r>
+      <w:proofErr w:type="spellStart"/>
+      <w:r>
+        <w:t>gene_symbol</w:t>
+      </w:r>
+      <w:proofErr w:type="spellEnd"/>
+      <w:r>
+        <w:t xml:space="preserve">, </w:t>
+      </w:r>
+      <w:proofErr w:type="spellStart"/>
+      <w:r>
+        <w:t>gene_name</w:t>
+      </w:r>
+      <w:proofErr w:type="spellEnd"/>
+      <w:r>
+        <w:t>,</w:t>
+      </w:r>
+      <w:r>
+        <w:t xml:space="preserve"> </w:t>
+      </w:r>
+      <w:proofErr w:type="spellStart"/>
+      <w:r>
+        <w:t>p_value</w:t>
+      </w:r>
+      <w:proofErr w:type="spellEnd"/>
+      <w:r>
+        <w:t xml:space="preserve">, </w:t>
+      </w:r>
+      <w:proofErr w:type="spellStart"/>
+      <w:r>
+        <w:t>fold_change</w:t>
+      </w:r>
+      <w:proofErr w:type="spellEnd"/>
+      <w:r>
+        <w:t>,</w:t>
+      </w:r>
+    </w:p>
+    <w:p>
+      <w:pPr>
+        <w:pStyle w:val="ListParagraph"/>
+        <w:numPr>
+          <w:ilvl w:val="0"/>
+          <w:numId w:val="1"/>
+        </w:numPr>
+      </w:pPr>
+      <w:r>
+        <w:t xml:space="preserve">Ontology: </w:t>
+      </w:r>
+      <w:r>
+        <w:t xml:space="preserve"> </w:t>
+      </w:r>
+      <w:proofErr w:type="spellStart"/>
+      <w:r>
+        <w:t>probe_ID</w:t>
+      </w:r>
+      <w:proofErr w:type="spellEnd"/>
+      <w:r>
+        <w:t xml:space="preserve">, </w:t>
+      </w:r>
+      <w:proofErr w:type="spellStart"/>
+      <w:r>
+        <w:t>GO_term</w:t>
+      </w:r>
+      <w:proofErr w:type="spellEnd"/>
+    </w:p>
+    <w:p>
+      <w:pPr>
+        <w:pStyle w:val="ListParagraph"/>
+        <w:numPr>
+          <w:ilvl w:val="0"/>
+          <w:numId w:val="1"/>
+        </w:numPr>
+      </w:pPr>
+    </w:p>
+    <w:p>
+      <w:pPr>
+        <w:rPr>
+          <w:b/>
+          <w:bCs/>
+        </w:rPr>
+      </w:pPr>
+    </w:p>
+    <w:p>
+      <w:pPr>
+        <w:pStyle w:val="ListParagraph"/>
+        <w:numPr>
+          <w:ilvl w:val="0"/>
+          <w:numId w:val="1"/>
+        </w:numPr>
+      </w:pPr>
+      <w:r>
+        <w:t>On main page, users will be able to search by gene name</w:t>
+      </w:r>
+      <w:r>
+        <w:t>,</w:t>
+      </w:r>
+      <w:r>
+        <w:t xml:space="preserve"> gene symbol</w:t>
+      </w:r>
+      <w:r>
+        <w:t xml:space="preserve"> or GO ter</w:t>
+      </w:r>
+      <w:r>
+        <w:t xml:space="preserve">m.  </w:t>
+      </w:r>
+      <w:r>
+        <w:t xml:space="preserve">  Will have a small</w:t>
+      </w:r>
+      <w:r>
+        <w:t xml:space="preserve"> list of ~10 highly associated genes and p-values to give users ideas</w:t>
+      </w:r>
+      <w:r>
+        <w:t xml:space="preserve"> about what to search</w:t>
+      </w:r>
+    </w:p>
+    <w:p>
+      <w:pPr>
+        <w:pStyle w:val="ListParagraph"/>
+        <w:numPr>
+          <w:ilvl w:val="0"/>
+          <w:numId w:val="1"/>
+        </w:numPr>
+      </w:pPr>
+      <w:r>
+        <w:t>Once form element in html is filled (document is ready),</w:t>
+      </w:r>
+      <w:r>
+        <w:t xml:space="preserve"> </w:t>
+      </w:r>
+      <w:proofErr w:type="spellStart"/>
+      <w:r>
+        <w:t>Javascript</w:t>
+      </w:r>
+      <w:proofErr w:type="spellEnd"/>
+      <w:r>
+        <w:t xml:space="preserve"> will detect </w:t>
+      </w:r>
+      <w:r>
+        <w:t xml:space="preserve">and send term </w:t>
+      </w:r>
+      <w:proofErr w:type="gramStart"/>
+      <w:r>
+        <w:t xml:space="preserve">to </w:t>
+      </w:r>
+      <w:r>
+        <w:t xml:space="preserve"> </w:t>
+      </w:r>
+      <w:r>
+        <w:t>python</w:t>
+      </w:r>
+      <w:proofErr w:type="gramEnd"/>
+      <w:r>
+        <w:t xml:space="preserve"> </w:t>
+      </w:r>
+      <w:proofErr w:type="spellStart"/>
+      <w:r>
+        <w:t>cgi</w:t>
+      </w:r>
+      <w:proofErr w:type="spellEnd"/>
+      <w:r>
+        <w:t xml:space="preserve"> script through ajax.  Script will query </w:t>
+      </w:r>
+      <w:proofErr w:type="spellStart"/>
+      <w:r>
+        <w:t>mysql</w:t>
+      </w:r>
+      <w:proofErr w:type="spellEnd"/>
+      <w:r>
+        <w:t xml:space="preserve"> database using </w:t>
+      </w:r>
+      <w:proofErr w:type="spellStart"/>
+      <w:proofErr w:type="gramStart"/>
+      <w:r>
+        <w:t>mysql.connector</w:t>
+      </w:r>
+      <w:proofErr w:type="spellEnd"/>
+      <w:proofErr w:type="gramEnd"/>
+      <w:r>
+        <w:t xml:space="preserve"> module, then return results</w:t>
+      </w:r>
+      <w:r>
+        <w:t xml:space="preserve">.  Results will be displayed in table on search page.  </w:t>
+      </w:r>
+    </w:p>
+    <w:p>
+      <w:pPr>
+        <w:pStyle w:val="ListParagraph"/>
+        <w:numPr>
+          <w:ilvl w:val="0"/>
+          <w:numId w:val="1"/>
+        </w:numPr>
+      </w:pPr>
+      <w:r>
+        <w:t>Result</w:t>
+      </w:r>
+      <w:r>
+        <w:t xml:space="preserve"> page</w:t>
+      </w:r>
+      <w:r>
+        <w:t xml:space="preserve">: avg, std expression in control and affected, fold change, stacked histogram, </w:t>
       </w:r>
       <w:proofErr w:type="spellStart"/>
       <w:r>
@@ -79,223 +597,32 @@
         </w:numPr>
       </w:pPr>
       <w:r>
-        <w:t xml:space="preserve">Also list 5-10 highly correlated genes with correlation values, </w:t>
-      </w:r>
-      <w:r>
-        <w:t>just store these not all of them</w:t>
-      </w:r>
-    </w:p>
-    <w:p>
-      <w:pPr>
-        <w:pStyle w:val="ListParagraph"/>
-        <w:numPr>
-          <w:ilvl w:val="0"/>
-          <w:numId w:val="1"/>
-        </w:numPr>
-      </w:pPr>
-      <w:r>
-        <w:t>Also show gene’s GO terms-is there a module for this in python?</w:t>
-      </w:r>
-      <w:r>
-        <w:t xml:space="preserve"> If not store them in advance (ugh)</w:t>
-      </w:r>
-    </w:p>
-    <w:p>
-      <w:pPr>
-        <w:pStyle w:val="ListParagraph"/>
-        <w:numPr>
-          <w:ilvl w:val="0"/>
-          <w:numId w:val="1"/>
-        </w:numPr>
-      </w:pPr>
-      <w:r>
-        <w:t xml:space="preserve">In this list have options to view scatterplot of 2 genes colored by class, also be able to go that that gene’s page </w:t>
-      </w:r>
-    </w:p>
-    <w:p>
-      <w:pPr>
-        <w:pStyle w:val="ListParagraph"/>
-        <w:numPr>
-          <w:ilvl w:val="0"/>
-          <w:numId w:val="1"/>
-        </w:numPr>
-      </w:pPr>
-      <w:r>
-        <w:t>Maybe be able to search by go term or go to other genes which have the same go term</w:t>
-      </w:r>
-    </w:p>
-    <w:p>
-      <w:pPr>
-        <w:pStyle w:val="ListParagraph"/>
-        <w:numPr>
-          <w:ilvl w:val="0"/>
-          <w:numId w:val="1"/>
-        </w:numPr>
-      </w:pPr>
-      <w:r>
+        <w:t>Also show gene’s GO terms</w:t>
+      </w:r>
+    </w:p>
+    <w:p>
+      <w:pPr>
+        <w:pStyle w:val="ListParagraph"/>
+        <w:numPr>
+          <w:ilvl w:val="0"/>
+          <w:numId w:val="1"/>
+        </w:numPr>
+      </w:pPr>
+      <w:r>
+        <w:t>Be able to click on GO terms to automatically search genes which share this term</w:t>
+      </w:r>
+    </w:p>
+    <w:p>
+      <w:pPr>
+        <w:pStyle w:val="ListParagraph"/>
+        <w:numPr>
+          <w:ilvl w:val="0"/>
+          <w:numId w:val="1"/>
+        </w:numPr>
+      </w:pPr>
+      <w:r>
+        <w:lastRenderedPageBreak/>
         <w:t>Always have the search bar at the top or a return to search page</w:t>
-      </w:r>
-    </w:p>
-    <w:p>
-      <w:pPr>
-        <w:pStyle w:val="ListParagraph"/>
-        <w:numPr>
-          <w:ilvl w:val="0"/>
-          <w:numId w:val="1"/>
-        </w:numPr>
-      </w:pPr>
-      <w:r>
-        <w:t>Maybe have links to external sample page/</w:t>
-      </w:r>
-      <w:proofErr w:type="spellStart"/>
-      <w:r>
-        <w:t>genecards</w:t>
-      </w:r>
-      <w:proofErr w:type="spellEnd"/>
-      <w:r>
-        <w:t>/</w:t>
-      </w:r>
-      <w:proofErr w:type="spellStart"/>
-      <w:r>
-        <w:t>affymetrix</w:t>
-      </w:r>
-      <w:r>
-        <w:t>etc</w:t>
-      </w:r>
-      <w:proofErr w:type="spellEnd"/>
-      <w:r>
-        <w:t xml:space="preserve"> page as well?</w:t>
-      </w:r>
-    </w:p>
-    <w:p>
-      <w:pPr>
-        <w:pStyle w:val="ListParagraph"/>
-        <w:numPr>
-          <w:ilvl w:val="0"/>
-          <w:numId w:val="1"/>
-        </w:numPr>
-      </w:pPr>
-      <w:r>
-        <w:t>Schema</w:t>
-      </w:r>
-      <w:r>
-        <w:t>:</w:t>
-      </w:r>
-    </w:p>
-    <w:p>
-      <w:pPr>
-        <w:pStyle w:val="ListParagraph"/>
-        <w:numPr>
-          <w:ilvl w:val="0"/>
-          <w:numId w:val="1"/>
-        </w:numPr>
-      </w:pPr>
-    </w:p>
-    <w:p>
-      <w:pPr>
-        <w:pStyle w:val="ListParagraph"/>
-        <w:numPr>
-          <w:ilvl w:val="0"/>
-          <w:numId w:val="1"/>
-        </w:numPr>
-      </w:pPr>
-      <w:r>
-        <w:t xml:space="preserve">Sample: </w:t>
-      </w:r>
-      <w:r>
-        <w:t xml:space="preserve">   </w:t>
-      </w:r>
-      <w:proofErr w:type="spellStart"/>
-      <w:r>
-        <w:t>sample_id</w:t>
-      </w:r>
-      <w:proofErr w:type="spellEnd"/>
-      <w:r>
-        <w:t>, class</w:t>
-      </w:r>
-    </w:p>
-    <w:p>
-      <w:pPr>
-        <w:pStyle w:val="ListParagraph"/>
-        <w:numPr>
-          <w:ilvl w:val="0"/>
-          <w:numId w:val="1"/>
-        </w:numPr>
-      </w:pPr>
-      <w:r>
-        <w:t xml:space="preserve">Expression:     </w:t>
-      </w:r>
-      <w:proofErr w:type="spellStart"/>
-      <w:r>
-        <w:t>sample_id</w:t>
-      </w:r>
-      <w:proofErr w:type="spellEnd"/>
-      <w:r>
-        <w:t xml:space="preserve">, </w:t>
-      </w:r>
-      <w:proofErr w:type="spellStart"/>
-      <w:r>
-        <w:t>probe_id</w:t>
-      </w:r>
-      <w:proofErr w:type="spellEnd"/>
-      <w:r>
-        <w:t>, value</w:t>
-      </w:r>
-    </w:p>
-    <w:p>
-      <w:pPr>
-        <w:pStyle w:val="ListParagraph"/>
-        <w:numPr>
-          <w:ilvl w:val="0"/>
-          <w:numId w:val="1"/>
-        </w:numPr>
-      </w:pPr>
-      <w:r>
-        <w:t xml:space="preserve">Gene:    </w:t>
-      </w:r>
-      <w:proofErr w:type="spellStart"/>
-      <w:r>
-        <w:t>probe_id</w:t>
-      </w:r>
-      <w:proofErr w:type="spellEnd"/>
-      <w:r>
-        <w:t xml:space="preserve">, </w:t>
-      </w:r>
-      <w:proofErr w:type="spellStart"/>
-      <w:r>
-        <w:t>p_value</w:t>
-      </w:r>
-      <w:proofErr w:type="spellEnd"/>
-      <w:r>
-        <w:t xml:space="preserve">, </w:t>
-      </w:r>
-      <w:proofErr w:type="spellStart"/>
-      <w:r>
-        <w:t>fold_change,</w:t>
-      </w:r>
-      <w:r>
-        <w:t>gene_symbol</w:t>
-      </w:r>
-      <w:proofErr w:type="spellEnd"/>
-      <w:r>
-        <w:t xml:space="preserve">, </w:t>
-      </w:r>
-      <w:proofErr w:type="spellStart"/>
-      <w:r>
-        <w:t>gene_name</w:t>
-      </w:r>
-      <w:proofErr w:type="spellEnd"/>
-    </w:p>
-    <w:p>
-      <w:pPr>
-        <w:pStyle w:val="ListParagraph"/>
-        <w:numPr>
-          <w:ilvl w:val="0"/>
-          <w:numId w:val="1"/>
-        </w:numPr>
-      </w:pPr>
-      <w:r>
-        <w:t>Correlation:    probe_id_1,probe_id_2,corr</w:t>
       </w:r>
     </w:p>
     <w:sectPr>
@@ -313,7 +640,7 @@
   <w:abstractNum w:abstractNumId="0" w15:restartNumberingAfterBreak="0">
     <w:nsid w:val="26135470"/>
     <w:multiLevelType w:val="hybridMultilevel"/>
-    <w:tmpl w:val="41E2FE3E"/>
+    <w:tmpl w:val="1740370E"/>
     <w:lvl w:ilvl="0" w:tplc="10090001">
       <w:start w:val="1"/>
       <w:numFmt w:val="bullet"/>
@@ -423,7 +750,7 @@
       </w:rPr>
     </w:lvl>
   </w:abstractNum>
-  <w:num w:numId="1">
+  <w:num w:numId="1" w16cid:durableId="2121948102">
     <w:abstractNumId w:val="0"/>
   </w:num>
 </w:numbering>
@@ -828,6 +1155,27 @@
     <w:name w:val="Normal"/>
     <w:qFormat/>
   </w:style>
+  <w:style w:type="paragraph" w:styleId="Heading1">
+    <w:name w:val="heading 1"/>
+    <w:basedOn w:val="Normal"/>
+    <w:link w:val="Heading1Char"/>
+    <w:uiPriority w:val="9"/>
+    <w:qFormat/>
+    <w:rsid w:val="00B8258D"/>
+    <w:pPr>
+      <w:spacing w:before="100" w:beforeAutospacing="1" w:after="100" w:afterAutospacing="1" w:line="240" w:lineRule="auto"/>
+      <w:outlineLvl w:val="0"/>
+    </w:pPr>
+    <w:rPr>
+      <w:rFonts w:ascii="Times New Roman" w:eastAsia="Times New Roman" w:hAnsi="Times New Roman" w:cs="Times New Roman"/>
+      <w:b/>
+      <w:bCs/>
+      <w:kern w:val="36"/>
+      <w:sz w:val="48"/>
+      <w:szCs w:val="48"/>
+      <w:lang w:eastAsia="en-CA"/>
+    </w:rPr>
+  </w:style>
   <w:style w:type="character" w:default="1" w:styleId="DefaultParagraphFont">
     <w:name w:val="Default Paragraph Font"/>
     <w:uiPriority w:val="1"/>
@@ -865,6 +1213,45 @@
       <w:ind w:left="720"/>
       <w:contextualSpacing/>
     </w:pPr>
+  </w:style>
+  <w:style w:type="character" w:styleId="Hyperlink">
+    <w:name w:val="Hyperlink"/>
+    <w:basedOn w:val="DefaultParagraphFont"/>
+    <w:uiPriority w:val="99"/>
+    <w:unhideWhenUsed/>
+    <w:rsid w:val="00D4177C"/>
+    <w:rPr>
+      <w:color w:val="0563C1" w:themeColor="hyperlink"/>
+      <w:u w:val="single"/>
+    </w:rPr>
+  </w:style>
+  <w:style w:type="character" w:styleId="UnresolvedMention">
+    <w:name w:val="Unresolved Mention"/>
+    <w:basedOn w:val="DefaultParagraphFont"/>
+    <w:uiPriority w:val="99"/>
+    <w:semiHidden/>
+    <w:unhideWhenUsed/>
+    <w:rsid w:val="00D4177C"/>
+    <w:rPr>
+      <w:color w:val="605E5C"/>
+      <w:shd w:val="clear" w:color="auto" w:fill="E1DFDD"/>
+    </w:rPr>
+  </w:style>
+  <w:style w:type="character" w:customStyle="1" w:styleId="Heading1Char">
+    <w:name w:val="Heading 1 Char"/>
+    <w:basedOn w:val="DefaultParagraphFont"/>
+    <w:link w:val="Heading1"/>
+    <w:uiPriority w:val="9"/>
+    <w:rsid w:val="00B8258D"/>
+    <w:rPr>
+      <w:rFonts w:ascii="Times New Roman" w:eastAsia="Times New Roman" w:hAnsi="Times New Roman" w:cs="Times New Roman"/>
+      <w:b/>
+      <w:bCs/>
+      <w:kern w:val="36"/>
+      <w:sz w:val="48"/>
+      <w:szCs w:val="48"/>
+      <w:lang w:eastAsia="en-CA"/>
+    </w:rPr>
   </w:style>
 </w:styles>
 </file>

</xml_diff>